<commit_message>
LP-3991 final pre-assessment kickoff touchups
</commit_message>
<xml_diff>
--- a/docx/CM.docx
+++ b/docx/CM.docx
@@ -259,7 +259,7 @@
         <w:pStyle w:val="FirstParagraph"/>
       </w:pPr>
       <w:r>
-        <w:t xml:space="preserve">The system inherits server configuration aspects of this control from the FedRAMP Provisional ATO granted to the AWS Cloud dated 1 May 2013 for the following: baseline configuration for IaaS components.</w:t>
+        <w:t xml:space="preserve">Hardware Baselines</w:t>
       </w:r>
     </w:p>
     <w:p>
@@ -267,31 +267,7 @@
         <w:pStyle w:val="BodyText"/>
       </w:pPr>
       <w:r>
-        <w:t xml:space="preserve">Hardware Baselines</w:t>
-      </w:r>
-    </w:p>
-    <w:p>
-      <w:pPr>
-        <w:pStyle w:val="BodyText"/>
-      </w:pPr>
-      <w:r>
         <w:t xml:space="preserve">All hardware is maintained by AWS Cloud. The system therefore inherits hardware configuration aspects of this control from the FedRAMP Provisional ATO granted to the AWS Cloud dated 1 May 2013 for the following: baseline configuration.</w:t>
-      </w:r>
-    </w:p>
-    <w:p>
-      <w:pPr>
-        <w:pStyle w:val="BodyText"/>
-      </w:pPr>
-      <w:r>
-        <w:t xml:space="preserve">Server Configuration</w:t>
-      </w:r>
-    </w:p>
-    <w:p>
-      <w:pPr>
-        <w:pStyle w:val="BodyText"/>
-      </w:pPr>
-      <w:r>
-        <w:t xml:space="preserve">AWS maintains the baseline software configuration for the server components required to run the Drupal platform upon which the system is built.</w:t>
       </w:r>
     </w:p>
     <w:p>
@@ -403,41 +379,13 @@
     </w:p>
     <w:p>
       <w:pPr>
-        <w:pStyle w:val="Heading3"/>
-      </w:pPr>
-      <w:bookmarkStart w:id="35" w:name="part-c"/>
-      <w:r>
-        <w:t xml:space="preserve">Part c)</w:t>
+        <w:pStyle w:val="Heading2"/>
+      </w:pPr>
+      <w:bookmarkStart w:id="35" w:name="cm-02-2-automation-support-for-accuracy-currency"/>
+      <w:r>
+        <w:t xml:space="preserve">CM-02 (2) AUTOMATION SUPPORT FOR ACCURACY / CURRENCY</w:t>
       </w:r>
       <w:bookmarkEnd w:id="35"/>
-    </w:p>
-    <w:p>
-      <w:pPr>
-        <w:pStyle w:val="Heading4"/>
-      </w:pPr>
-      <w:bookmarkStart w:id="36" w:name="amazon-web-services-aws-us-eastwest-control-support-2"/>
-      <w:r>
-        <w:t xml:space="preserve">Amazon Web Services (AWS) US-East/West control support</w:t>
-      </w:r>
-      <w:bookmarkEnd w:id="36"/>
-    </w:p>
-    <w:p>
-      <w:pPr>
-        <w:pStyle w:val="FirstParagraph"/>
-      </w:pPr>
-      <w:r>
-        <w:t xml:space="preserve">The system partially inherits this control from the FedRAMP Provisional ATO granted to the AWS Cloud Service Providers dated 1 May 2013.</w:t>
-      </w:r>
-    </w:p>
-    <w:p>
-      <w:pPr>
-        <w:pStyle w:val="Heading2"/>
-      </w:pPr>
-      <w:bookmarkStart w:id="37" w:name="cm-02-2-automation-support-for-accuracy-currency"/>
-      <w:r>
-        <w:t xml:space="preserve">CM-02 (2) AUTOMATION SUPPORT FOR ACCURACY / CURRENCY</w:t>
-      </w:r>
-      <w:bookmarkEnd w:id="37"/>
     </w:p>
     <w:p>
       <w:pPr>
@@ -470,11 +418,11 @@
       <w:pPr>
         <w:pStyle w:val="Heading4"/>
       </w:pPr>
-      <w:bookmarkStart w:id="38" w:name="drupal-specific-control-support-2"/>
+      <w:bookmarkStart w:id="36" w:name="drupal-specific-control-support-2"/>
       <w:r>
         <w:t xml:space="preserve">Drupal specific control support</w:t>
       </w:r>
-      <w:bookmarkEnd w:id="38"/>
+      <w:bookmarkEnd w:id="36"/>
     </w:p>
     <w:p>
       <w:pPr>
@@ -504,11 +452,11 @@
       <w:pPr>
         <w:pStyle w:val="Heading2"/>
       </w:pPr>
-      <w:bookmarkStart w:id="39" w:name="cm-02-3-retention-of-previous-configurations"/>
+      <w:bookmarkStart w:id="37" w:name="cm-02-3-retention-of-previous-configurations"/>
       <w:r>
         <w:t xml:space="preserve">CM-02 (3) RETENTION OF PREVIOUS CONFIGURATIONS</w:t>
       </w:r>
-      <w:bookmarkEnd w:id="39"/>
+      <w:bookmarkEnd w:id="37"/>
     </w:p>
     <w:p>
       <w:pPr>
@@ -541,11 +489,11 @@
       <w:pPr>
         <w:pStyle w:val="Heading4"/>
       </w:pPr>
-      <w:bookmarkStart w:id="40" w:name="drupal-specific-control-support-3"/>
+      <w:bookmarkStart w:id="38" w:name="drupal-specific-control-support-3"/>
       <w:r>
         <w:t xml:space="preserve">Drupal specific control support</w:t>
       </w:r>
-      <w:bookmarkEnd w:id="40"/>
+      <w:bookmarkEnd w:id="38"/>
     </w:p>
     <w:p>
       <w:pPr>
@@ -559,11 +507,11 @@
       <w:pPr>
         <w:pStyle w:val="Heading2"/>
       </w:pPr>
-      <w:bookmarkStart w:id="41" w:name="cm-03-configuration-change-control"/>
+      <w:bookmarkStart w:id="39" w:name="cm-03-configuration-change-control"/>
       <w:r>
         <w:t xml:space="preserve">CM-03 CONFIGURATION CHANGE CONTROL</w:t>
       </w:r>
-      <w:bookmarkEnd w:id="41"/>
+      <w:bookmarkEnd w:id="39"/>
     </w:p>
     <w:p>
       <w:pPr>
@@ -575,7 +523,7 @@
       <w:r>
         <w:t xml:space="preserve"> </w:t>
       </w:r>
-      <w:hyperlink r:id="rId42">
+      <w:hyperlink r:id="rId40">
         <w:r>
           <w:rPr>
             <w:rStyle w:val="Hyperlink"/>
@@ -596,11 +544,11 @@
       <w:pPr>
         <w:pStyle w:val="Heading4"/>
       </w:pPr>
-      <w:bookmarkStart w:id="43" w:name="civicactions-responsibility-2"/>
+      <w:bookmarkStart w:id="41" w:name="civicactions-responsibility-2"/>
       <w:r>
         <w:t xml:space="preserve">CivicActions Responsibility</w:t>
       </w:r>
-      <w:bookmarkEnd w:id="43"/>
+      <w:bookmarkEnd w:id="41"/>
     </w:p>
     <w:p>
       <w:pPr>
@@ -666,17 +614,45 @@
       <w:pPr>
         <w:pStyle w:val="Heading3"/>
       </w:pPr>
-      <w:bookmarkStart w:id="44" w:name="part-b"/>
+      <w:bookmarkStart w:id="42" w:name="part-b"/>
       <w:r>
         <w:t xml:space="preserve">Part b)</w:t>
       </w:r>
+      <w:bookmarkEnd w:id="42"/>
+    </w:p>
+    <w:p>
+      <w:pPr>
+        <w:pStyle w:val="Heading4"/>
+      </w:pPr>
+      <w:bookmarkStart w:id="43" w:name="civicactions-responsibility-3"/>
+      <w:r>
+        <w:t xml:space="preserve">CivicActions Responsibility</w:t>
+      </w:r>
+      <w:bookmarkEnd w:id="43"/>
+    </w:p>
+    <w:p>
+      <w:pPr>
+        <w:pStyle w:val="FirstParagraph"/>
+      </w:pPr>
+      <w:r>
+        <w:t xml:space="preserve">In accordance with the Configuration Management Plan, CivicActions performs security impact analysis of all planned code releases. Level of impact is assessed by CivicActions Development in collaboration with CivicActions Security before the planned code updates are presented at the sprint planning meeting for approval. Significant software enhancements and major application modifications require approval from the Tech Lead of the Development team. Once a code release is considered ready for deployment, a Security Review is done before scheduling deployment of the code release to production, in accordance with the Agile-based System Development Life Cycle methodology described in SA-3.</w:t>
+      </w:r>
+    </w:p>
+    <w:p>
+      <w:pPr>
+        <w:pStyle w:val="Heading3"/>
+      </w:pPr>
+      <w:bookmarkStart w:id="44" w:name="part-c"/>
+      <w:r>
+        <w:t xml:space="preserve">Part c)</w:t>
+      </w:r>
       <w:bookmarkEnd w:id="44"/>
     </w:p>
     <w:p>
       <w:pPr>
         <w:pStyle w:val="Heading4"/>
       </w:pPr>
-      <w:bookmarkStart w:id="45" w:name="civicactions-responsibility-3"/>
+      <w:bookmarkStart w:id="45" w:name="civicactions-responsibility-4"/>
       <w:r>
         <w:t xml:space="preserve">CivicActions Responsibility</w:t>
       </w:r>
@@ -687,16 +663,16 @@
         <w:pStyle w:val="FirstParagraph"/>
       </w:pPr>
       <w:r>
-        <w:t xml:space="preserve">In accordance with the Configuration Management Plan, CivicActions performs security impact analysis of all planned code releases. Level of impact is assessed by CivicActions Development in collaboration with CivicActions Security before the planned code updates are presented at the sprint planning meeting for approval. Significant software enhancements and major application modifications require approval from the Tech Lead of the Development team. Once a code release is considered ready for deployment, a Security Review is done before scheduling deployment of the code release to production, in accordance with the Agile-based System Development Life Cycle methodology described in SA-3.</w:t>
+        <w:t xml:space="preserve">Configuration changes follow the CivicActions sprint planning process. The changes themselves are documented within a JIRA ticket tracking system. The JIRA ticket has an approval step built into the ticketing workflow that is required before the implementation phase. The CCB (agile sprint planning process) is responsible for reviewing the change and either approving or rejecting the proposal. These workflow changes are captured within an audit log in the ticket, and are available to anyone viewing the ticket.</w:t>
       </w:r>
     </w:p>
     <w:p>
       <w:pPr>
         <w:pStyle w:val="Heading3"/>
       </w:pPr>
-      <w:bookmarkStart w:id="46" w:name="part-c-1"/>
-      <w:r>
-        <w:t xml:space="preserve">Part c)</w:t>
+      <w:bookmarkStart w:id="46" w:name="part-d"/>
+      <w:r>
+        <w:t xml:space="preserve">Part d)</w:t>
       </w:r>
       <w:bookmarkEnd w:id="46"/>
     </w:p>
@@ -704,39 +680,11 @@
       <w:pPr>
         <w:pStyle w:val="Heading4"/>
       </w:pPr>
-      <w:bookmarkStart w:id="47" w:name="civicactions-responsibility-4"/>
+      <w:bookmarkStart w:id="47" w:name="civicactions-responsibility-5"/>
       <w:r>
         <w:t xml:space="preserve">CivicActions Responsibility</w:t>
       </w:r>
       <w:bookmarkEnd w:id="47"/>
-    </w:p>
-    <w:p>
-      <w:pPr>
-        <w:pStyle w:val="FirstParagraph"/>
-      </w:pPr>
-      <w:r>
-        <w:t xml:space="preserve">Configuration changes follow the CivicActions sprint planning process. The changes themselves are documented within a JIRA ticket tracking system. The JIRA ticket has an approval step built into the ticketing workflow that is required before the implementation phase. The CCB (agile sprint planning process) is responsible for reviewing the change and either approving or rejecting the proposal. These workflow changes are captured within an audit log in the ticket, and are available to anyone viewing the ticket.</w:t>
-      </w:r>
-    </w:p>
-    <w:p>
-      <w:pPr>
-        <w:pStyle w:val="Heading3"/>
-      </w:pPr>
-      <w:bookmarkStart w:id="48" w:name="part-d"/>
-      <w:r>
-        <w:t xml:space="preserve">Part d)</w:t>
-      </w:r>
-      <w:bookmarkEnd w:id="48"/>
-    </w:p>
-    <w:p>
-      <w:pPr>
-        <w:pStyle w:val="Heading4"/>
-      </w:pPr>
-      <w:bookmarkStart w:id="49" w:name="civicactions-responsibility-5"/>
-      <w:r>
-        <w:t xml:space="preserve">CivicActions Responsibility</w:t>
-      </w:r>
-      <w:bookmarkEnd w:id="49"/>
     </w:p>
     <w:p>
       <w:pPr>
@@ -813,17 +761,45 @@
       <w:pPr>
         <w:pStyle w:val="Heading3"/>
       </w:pPr>
-      <w:bookmarkStart w:id="50" w:name="part-e"/>
+      <w:bookmarkStart w:id="48" w:name="part-e"/>
       <w:r>
         <w:t xml:space="preserve">Part e)</w:t>
       </w:r>
+      <w:bookmarkEnd w:id="48"/>
+    </w:p>
+    <w:p>
+      <w:pPr>
+        <w:pStyle w:val="Heading4"/>
+      </w:pPr>
+      <w:bookmarkStart w:id="49" w:name="civicactions-responsibility-6"/>
+      <w:r>
+        <w:t xml:space="preserve">CivicActions Responsibility</w:t>
+      </w:r>
+      <w:bookmarkEnd w:id="49"/>
+    </w:p>
+    <w:p>
+      <w:pPr>
+        <w:pStyle w:val="FirstParagraph"/>
+      </w:pPr>
+      <w:r>
+        <w:t xml:space="preserve">All changes are logged and retained for a minimum of three years in the ticketing system. The Change Request (CR) tickets contain a detailed record of the steps taken to implement the change, as well as dates of approval and implementation.</w:t>
+      </w:r>
+    </w:p>
+    <w:p>
+      <w:pPr>
+        <w:pStyle w:val="Heading3"/>
+      </w:pPr>
+      <w:bookmarkStart w:id="50" w:name="part-f"/>
+      <w:r>
+        <w:t xml:space="preserve">Part f)</w:t>
+      </w:r>
       <w:bookmarkEnd w:id="50"/>
     </w:p>
     <w:p>
       <w:pPr>
         <w:pStyle w:val="Heading4"/>
       </w:pPr>
-      <w:bookmarkStart w:id="51" w:name="civicactions-responsibility-6"/>
+      <w:bookmarkStart w:id="51" w:name="civicactions-responsibility-7"/>
       <w:r>
         <w:t xml:space="preserve">CivicActions Responsibility</w:t>
       </w:r>
@@ -841,9 +817,9 @@
       <w:pPr>
         <w:pStyle w:val="Heading3"/>
       </w:pPr>
-      <w:bookmarkStart w:id="52" w:name="part-f"/>
-      <w:r>
-        <w:t xml:space="preserve">Part f)</w:t>
+      <w:bookmarkStart w:id="52" w:name="part-g"/>
+      <w:r>
+        <w:t xml:space="preserve">Part g)</w:t>
       </w:r>
       <w:bookmarkEnd w:id="52"/>
     </w:p>
@@ -851,7 +827,7 @@
       <w:pPr>
         <w:pStyle w:val="Heading4"/>
       </w:pPr>
-      <w:bookmarkStart w:id="53" w:name="civicactions-responsibility-7"/>
+      <w:bookmarkStart w:id="53" w:name="civicactions-responsibility-8"/>
       <w:r>
         <w:t xml:space="preserve">CivicActions Responsibility</w:t>
       </w:r>
@@ -862,49 +838,21 @@
         <w:pStyle w:val="FirstParagraph"/>
       </w:pPr>
       <w:r>
-        <w:t xml:space="preserve">All changes are logged and retained for a minimum of three years in the ticketing system. The Change Request (CR) tickets contain a detailed record of the steps taken to implement the change, as well as dates of approval and implementation.</w:t>
-      </w:r>
-    </w:p>
-    <w:p>
-      <w:pPr>
-        <w:pStyle w:val="Heading3"/>
-      </w:pPr>
-      <w:bookmarkStart w:id="54" w:name="part-g"/>
-      <w:r>
-        <w:t xml:space="preserve">Part g)</w:t>
+        <w:t xml:space="preserve">The CivicActions Change Control Board (or agile Sprint Planning team) meets bi-weekly, or when operational or security imperatives require, to address requested changes to the application.</w:t>
+      </w:r>
+    </w:p>
+    <w:p>
+      <w:pPr>
+        <w:pStyle w:val="Heading2"/>
+      </w:pPr>
+      <w:bookmarkStart w:id="54" w:name="cm-03-2-test-validate-document-changes"/>
+      <w:r>
+        <w:t xml:space="preserve">CM-03 (2) TEST / VALIDATE / DOCUMENT CHANGES</w:t>
       </w:r>
       <w:bookmarkEnd w:id="54"/>
     </w:p>
     <w:p>
       <w:pPr>
-        <w:pStyle w:val="Heading4"/>
-      </w:pPr>
-      <w:bookmarkStart w:id="55" w:name="civicactions-responsibility-8"/>
-      <w:r>
-        <w:t xml:space="preserve">CivicActions Responsibility</w:t>
-      </w:r>
-      <w:bookmarkEnd w:id="55"/>
-    </w:p>
-    <w:p>
-      <w:pPr>
-        <w:pStyle w:val="FirstParagraph"/>
-      </w:pPr>
-      <w:r>
-        <w:t xml:space="preserve">The CivicActions Change Control Board (or agile Sprint Planning team) meets bi-weekly, or when operational or security imperatives require, to address requested changes to the application.</w:t>
-      </w:r>
-    </w:p>
-    <w:p>
-      <w:pPr>
-        <w:pStyle w:val="Heading2"/>
-      </w:pPr>
-      <w:bookmarkStart w:id="56" w:name="cm-03-2-test-validate-document-changes"/>
-      <w:r>
-        <w:t xml:space="preserve">CM-03 (2) TEST / VALIDATE / DOCUMENT CHANGES</w:t>
-      </w:r>
-      <w:bookmarkEnd w:id="56"/>
-    </w:p>
-    <w:p>
-      <w:pPr>
         <w:pStyle w:val="BlockText"/>
       </w:pPr>
       <w:r>
@@ -913,7 +861,7 @@
       <w:r>
         <w:t xml:space="preserve"> </w:t>
       </w:r>
-      <w:hyperlink r:id="rId42">
+      <w:hyperlink r:id="rId40">
         <w:r>
           <w:rPr>
             <w:rStyle w:val="Hyperlink"/>
@@ -934,11 +882,11 @@
       <w:pPr>
         <w:pStyle w:val="Heading4"/>
       </w:pPr>
-      <w:bookmarkStart w:id="57" w:name="civicactions-responsibility-9"/>
+      <w:bookmarkStart w:id="55" w:name="civicactions-responsibility-9"/>
       <w:r>
         <w:t xml:space="preserve">CivicActions Responsibility</w:t>
       </w:r>
-      <w:bookmarkEnd w:id="57"/>
+      <w:bookmarkEnd w:id="55"/>
     </w:p>
     <w:p>
       <w:pPr>
@@ -952,11 +900,11 @@
       <w:pPr>
         <w:pStyle w:val="Heading2"/>
       </w:pPr>
-      <w:bookmarkStart w:id="58" w:name="cm-04-security-impact-analysis"/>
+      <w:bookmarkStart w:id="56" w:name="cm-04-security-impact-analysis"/>
       <w:r>
         <w:t xml:space="preserve">CM-04 SECURITY IMPACT ANALYSIS</w:t>
       </w:r>
-      <w:bookmarkEnd w:id="58"/>
+      <w:bookmarkEnd w:id="56"/>
     </w:p>
     <w:p>
       <w:pPr>
@@ -968,7 +916,7 @@
       <w:r>
         <w:t xml:space="preserve"> </w:t>
       </w:r>
-      <w:hyperlink r:id="rId59">
+      <w:hyperlink r:id="rId57">
         <w:r>
           <w:rPr>
             <w:rStyle w:val="Hyperlink"/>
@@ -989,50 +937,50 @@
       <w:pPr>
         <w:pStyle w:val="Heading4"/>
       </w:pPr>
-      <w:bookmarkStart w:id="60" w:name="lincs-specific-control-or-lincs-responsibility-2"/>
+      <w:bookmarkStart w:id="58" w:name="lincs-specific-control-or-lincs-responsibility-2"/>
       <w:r>
         <w:t xml:space="preserve">LINCS specific control or LINCS Responsibility</w:t>
       </w:r>
+      <w:bookmarkEnd w:id="58"/>
+    </w:p>
+    <w:p>
+      <w:pPr>
+        <w:pStyle w:val="FirstParagraph"/>
+      </w:pPr>
+      <w:r>
+        <w:t xml:space="preserve">An Information Security Program is in place to ensure all security-centric impacts to the LINCS Technology Project are properly analyzed and conducted by personnel with information security responsibilities (i.e., LINCS SSO, IT Security Officer, etc.). These individuals have the appropriate skills and technical expertise to analyze the changes to the LINCS Technology Project and their associated security ramifications. In support of continuous monitoring and to ensure the LINCS Technology system lifecycle is fully sustained, a risk assessment process, be it formal or informal, is performed when changes are occur. This ensures the Department understands the security impacts and can determine if additional security controls are required.</w:t>
+      </w:r>
+    </w:p>
+    <w:p>
+      <w:pPr>
+        <w:pStyle w:val="Heading4"/>
+      </w:pPr>
+      <w:bookmarkStart w:id="59" w:name="civicactions-responsibility-10"/>
+      <w:r>
+        <w:t xml:space="preserve">CivicActions Responsibility</w:t>
+      </w:r>
+      <w:bookmarkEnd w:id="59"/>
+    </w:p>
+    <w:p>
+      <w:pPr>
+        <w:pStyle w:val="FirstParagraph"/>
+      </w:pPr>
+      <w:r>
+        <w:t xml:space="preserve">Security impact analysis is conducted and documented within the Change Request (CR) process described in in CM-3(b). All proposed configuration-controlled changes to the application are tested first in a sandboxed development environment before being pushed to a staging environment to be tested by another developer and by the Engineering team prior to final approval from CCB to move changes to the production environment.</w:t>
+      </w:r>
+    </w:p>
+    <w:p>
+      <w:pPr>
+        <w:pStyle w:val="Heading2"/>
+      </w:pPr>
+      <w:bookmarkStart w:id="60" w:name="cm-05-access-restrictions-for-change"/>
+      <w:r>
+        <w:t xml:space="preserve">CM-05 ACCESS RESTRICTIONS FOR CHANGE</w:t>
+      </w:r>
       <w:bookmarkEnd w:id="60"/>
     </w:p>
     <w:p>
       <w:pPr>
-        <w:pStyle w:val="FirstParagraph"/>
-      </w:pPr>
-      <w:r>
-        <w:t xml:space="preserve">An Information Security Program is in place to ensure all security-centric impacts to the LINCS Technology Project are properly analyzed and conducted by personnel with information security responsibilities (i.e., LINCS SSO, IT Security Officer, etc.). These individuals have the appropriate skills and technical expertise to analyze the changes to the LINCS Technology Project and their associated security ramifications. In support of continuous monitoring and to ensure the LINCS Technology system lifecycle is fully sustained, a risk assessment process, be it formal or informal, is performed when changes are occur. This ensures the Department understands the security impacts and can determine if additional security controls are required.</w:t>
-      </w:r>
-    </w:p>
-    <w:p>
-      <w:pPr>
-        <w:pStyle w:val="Heading4"/>
-      </w:pPr>
-      <w:bookmarkStart w:id="61" w:name="civicactions-responsibility-10"/>
-      <w:r>
-        <w:t xml:space="preserve">CivicActions Responsibility</w:t>
-      </w:r>
-      <w:bookmarkEnd w:id="61"/>
-    </w:p>
-    <w:p>
-      <w:pPr>
-        <w:pStyle w:val="FirstParagraph"/>
-      </w:pPr>
-      <w:r>
-        <w:t xml:space="preserve">Security impact analysis is conducted and documented within the Change Request (CR) process described in in CM-3(b). All proposed configuration-controlled changes to the application are tested first in a sandboxed development environment before being pushed to a staging environment to be tested by another developer and by the Engineering team prior to final approval from CCB to move changes to the production environment.</w:t>
-      </w:r>
-    </w:p>
-    <w:p>
-      <w:pPr>
-        <w:pStyle w:val="Heading2"/>
-      </w:pPr>
-      <w:bookmarkStart w:id="62" w:name="cm-05-access-restrictions-for-change"/>
-      <w:r>
-        <w:t xml:space="preserve">CM-05 ACCESS RESTRICTIONS FOR CHANGE</w:t>
-      </w:r>
-      <w:bookmarkEnd w:id="62"/>
-    </w:p>
-    <w:p>
-      <w:pPr>
         <w:pStyle w:val="BlockText"/>
       </w:pPr>
       <w:r>
@@ -1041,7 +989,7 @@
       <w:r>
         <w:t xml:space="preserve"> </w:t>
       </w:r>
-      <w:hyperlink r:id="rId63">
+      <w:hyperlink r:id="rId61">
         <w:r>
           <w:rPr>
             <w:rStyle w:val="Hyperlink"/>
@@ -1062,58 +1010,58 @@
       <w:pPr>
         <w:pStyle w:val="Heading4"/>
       </w:pPr>
-      <w:bookmarkStart w:id="64" w:name="civicactions-responsibility-11"/>
+      <w:bookmarkStart w:id="62" w:name="civicactions-responsibility-11"/>
       <w:r>
         <w:t xml:space="preserve">CivicActions Responsibility</w:t>
       </w:r>
+      <w:bookmarkEnd w:id="62"/>
+    </w:p>
+    <w:p>
+      <w:pPr>
+        <w:pStyle w:val="FirstParagraph"/>
+      </w:pPr>
+      <w:r>
+        <w:t xml:space="preserve">CivicActions restricts system logical access to only those internal personnel assigned to work on the application. Logical access is governed by the implementation described in AC-3 and the concept of least privilege requirements implemented by AC-6.</w:t>
+      </w:r>
+    </w:p>
+    <w:p>
+      <w:pPr>
+        <w:pStyle w:val="BodyText"/>
+      </w:pPr>
+      <w:r>
+        <w:t xml:space="preserve">All access to server environments is via encrypted SSH session with public-key authentication, and all server access is logged.</w:t>
+      </w:r>
+    </w:p>
+    <w:p>
+      <w:pPr>
+        <w:pStyle w:val="Heading4"/>
+      </w:pPr>
+      <w:bookmarkStart w:id="63" w:name="amazon-web-services-aws-us-eastwest-control-support-2"/>
+      <w:r>
+        <w:t xml:space="preserve">Amazon Web Services (AWS) US-East/West control support</w:t>
+      </w:r>
+      <w:bookmarkEnd w:id="63"/>
+    </w:p>
+    <w:p>
+      <w:pPr>
+        <w:pStyle w:val="FirstParagraph"/>
+      </w:pPr>
+      <w:r>
+        <w:t xml:space="preserve">The system partially inherits this control from the FedRAMP Provisional ATO granted to the AWS Cloud dated 1 May 2013 for the following: physical and logical access restrictions to server instances. Development and staging environments are logged by default as part of the AWS Cloud system.</w:t>
+      </w:r>
+    </w:p>
+    <w:p>
+      <w:pPr>
+        <w:pStyle w:val="Heading2"/>
+      </w:pPr>
+      <w:bookmarkStart w:id="64" w:name="cm-05-1-automated-access-enforcement-auditing"/>
+      <w:r>
+        <w:t xml:space="preserve">CM-05 (1) AUTOMATED ACCESS ENFORCEMENT / AUDITING</w:t>
+      </w:r>
       <w:bookmarkEnd w:id="64"/>
     </w:p>
     <w:p>
       <w:pPr>
-        <w:pStyle w:val="FirstParagraph"/>
-      </w:pPr>
-      <w:r>
-        <w:t xml:space="preserve">CivicActions restricts system logical access to only those internal personnel assigned to work on the application. Logical access is governed by the implementation described in AC-3 and the concept of least privilege requirements implemented by AC-6.</w:t>
-      </w:r>
-    </w:p>
-    <w:p>
-      <w:pPr>
-        <w:pStyle w:val="BodyText"/>
-      </w:pPr>
-      <w:r>
-        <w:t xml:space="preserve">All access to server environments is via encrypted SSH session with public-key authentication, and all server access is logged.</w:t>
-      </w:r>
-    </w:p>
-    <w:p>
-      <w:pPr>
-        <w:pStyle w:val="Heading4"/>
-      </w:pPr>
-      <w:bookmarkStart w:id="65" w:name="amazon-web-services-aws-us-eastwest-control-support-3"/>
-      <w:r>
-        <w:t xml:space="preserve">Amazon Web Services (AWS) US-East/West control support</w:t>
-      </w:r>
-      <w:bookmarkEnd w:id="65"/>
-    </w:p>
-    <w:p>
-      <w:pPr>
-        <w:pStyle w:val="FirstParagraph"/>
-      </w:pPr>
-      <w:r>
-        <w:t xml:space="preserve">The system partially inherits this control from the FedRAMP Provisional ATO granted to the AWS Cloud dated 1 May 2013 for the following: physical and logical access restrictions to server instances. Development and staging environments are logged by default as part of the AWS Cloud system.</w:t>
-      </w:r>
-    </w:p>
-    <w:p>
-      <w:pPr>
-        <w:pStyle w:val="Heading2"/>
-      </w:pPr>
-      <w:bookmarkStart w:id="66" w:name="cm-05-1-automated-access-enforcement-auditing"/>
-      <w:r>
-        <w:t xml:space="preserve">CM-05 (1) AUTOMATED ACCESS ENFORCEMENT / AUDITING</w:t>
-      </w:r>
-      <w:bookmarkEnd w:id="66"/>
-    </w:p>
-    <w:p>
-      <w:pPr>
         <w:pStyle w:val="BlockText"/>
       </w:pPr>
       <w:r>
@@ -1122,7 +1070,7 @@
       <w:r>
         <w:t xml:space="preserve"> </w:t>
       </w:r>
-      <w:hyperlink r:id="rId63">
+      <w:hyperlink r:id="rId61">
         <w:r>
           <w:rPr>
             <w:rStyle w:val="Hyperlink"/>
@@ -1143,58 +1091,58 @@
       <w:pPr>
         <w:pStyle w:val="Heading4"/>
       </w:pPr>
-      <w:bookmarkStart w:id="67" w:name="drupal-specific-control-support-4"/>
+      <w:bookmarkStart w:id="65" w:name="drupal-specific-control-support-4"/>
       <w:r>
         <w:t xml:space="preserve">Drupal specific control support</w:t>
       </w:r>
+      <w:bookmarkEnd w:id="65"/>
+    </w:p>
+    <w:p>
+      <w:pPr>
+        <w:pStyle w:val="FirstParagraph"/>
+      </w:pPr>
+      <w:r>
+        <w:t xml:space="preserve">Access enforcement is monitored within Drupal, which records an entry in the Drupal watchdog log for every successful or failed login attempt to the system. Each successful login or logout event is logged with an entry that includes the username of the account being used.</w:t>
+      </w:r>
+    </w:p>
+    <w:p>
+      <w:pPr>
+        <w:pStyle w:val="BodyText"/>
+      </w:pPr>
+      <w:r>
+        <w:t xml:space="preserve">All access to server environments is via encrypted SSH sessions with public-key authentication, and all server access is logged. Specific implementation of auditing events are captured in AU-2. The same access control procedures and need-to-know and accountability principles are enforced for all systems storing baseline configuration policies.</w:t>
+      </w:r>
+    </w:p>
+    <w:p>
+      <w:pPr>
+        <w:pStyle w:val="Heading4"/>
+      </w:pPr>
+      <w:bookmarkStart w:id="66" w:name="amazon-web-services-aws-us-eastwest-control-support-3"/>
+      <w:r>
+        <w:t xml:space="preserve">Amazon Web Services (AWS) US-East/West control support</w:t>
+      </w:r>
+      <w:bookmarkEnd w:id="66"/>
+    </w:p>
+    <w:p>
+      <w:pPr>
+        <w:pStyle w:val="FirstParagraph"/>
+      </w:pPr>
+      <w:r>
+        <w:t xml:space="preserve">The system partially inherits this control from the FedRAMP Provisional ATO granted to the AWS Cloud dated 1 May 2013 for the following: automated access enforcement / access.</w:t>
+      </w:r>
+    </w:p>
+    <w:p>
+      <w:pPr>
+        <w:pStyle w:val="Heading2"/>
+      </w:pPr>
+      <w:bookmarkStart w:id="67" w:name="cm-05-5-limit-production-operational-privileges"/>
+      <w:r>
+        <w:t xml:space="preserve">CM-05 (5) LIMIT PRODUCTION / OPERATIONAL PRIVILEGES</w:t>
+      </w:r>
       <w:bookmarkEnd w:id="67"/>
     </w:p>
     <w:p>
       <w:pPr>
-        <w:pStyle w:val="FirstParagraph"/>
-      </w:pPr>
-      <w:r>
-        <w:t xml:space="preserve">Access enforcement is monitored within Drupal, which records an entry in the Drupal watchdog log for every successful or failed login attempt to the system. Each successful login or logout event is logged with an entry that includes the username of the account being used.</w:t>
-      </w:r>
-    </w:p>
-    <w:p>
-      <w:pPr>
-        <w:pStyle w:val="BodyText"/>
-      </w:pPr>
-      <w:r>
-        <w:t xml:space="preserve">All access to server environments is via encrypted SSH sessions with public-key authentication, and all server access is logged. Specific implementation of auditing events are captured in AU-2. The same access control procedures and need-to-know and accountability principles are enforced for all systems storing baseline configuration policies.</w:t>
-      </w:r>
-    </w:p>
-    <w:p>
-      <w:pPr>
-        <w:pStyle w:val="Heading4"/>
-      </w:pPr>
-      <w:bookmarkStart w:id="68" w:name="amazon-web-services-aws-us-eastwest-control-support-4"/>
-      <w:r>
-        <w:t xml:space="preserve">Amazon Web Services (AWS) US-East/West control support</w:t>
-      </w:r>
-      <w:bookmarkEnd w:id="68"/>
-    </w:p>
-    <w:p>
-      <w:pPr>
-        <w:pStyle w:val="FirstParagraph"/>
-      </w:pPr>
-      <w:r>
-        <w:t xml:space="preserve">The system partially inherits this control from the FedRAMP Provisional ATO granted to the AWS Cloud dated 1 May 2013 for the following: automated access enforcement / access.</w:t>
-      </w:r>
-    </w:p>
-    <w:p>
-      <w:pPr>
-        <w:pStyle w:val="Heading2"/>
-      </w:pPr>
-      <w:bookmarkStart w:id="69" w:name="cm-05-5-limit-production-operational-privileges"/>
-      <w:r>
-        <w:t xml:space="preserve">CM-05 (5) LIMIT PRODUCTION / OPERATIONAL PRIVILEGES</w:t>
-      </w:r>
-      <w:bookmarkEnd w:id="69"/>
-    </w:p>
-    <w:p>
-      <w:pPr>
         <w:pStyle w:val="BlockText"/>
       </w:pPr>
       <w:r>
@@ -1203,7 +1151,7 @@
       <w:r>
         <w:t xml:space="preserve"> </w:t>
       </w:r>
-      <w:hyperlink r:id="rId63">
+      <w:hyperlink r:id="rId61">
         <w:r>
           <w:rPr>
             <w:rStyle w:val="Hyperlink"/>
@@ -1224,19 +1172,47 @@
       <w:pPr>
         <w:pStyle w:val="Heading3"/>
       </w:pPr>
-      <w:bookmarkStart w:id="70" w:name="part-a"/>
+      <w:bookmarkStart w:id="68" w:name="part-a"/>
       <w:r>
         <w:t xml:space="preserve">Part a)</w:t>
       </w:r>
+      <w:bookmarkEnd w:id="68"/>
+    </w:p>
+    <w:p>
+      <w:pPr>
+        <w:pStyle w:val="Heading4"/>
+      </w:pPr>
+      <w:bookmarkStart w:id="69" w:name="drupal-specific-control-support-5"/>
+      <w:r>
+        <w:t xml:space="preserve">Drupal specific control support</w:t>
+      </w:r>
+      <w:bookmarkEnd w:id="69"/>
+    </w:p>
+    <w:p>
+      <w:pPr>
+        <w:pStyle w:val="FirstParagraph"/>
+      </w:pPr>
+      <w:r>
+        <w:t xml:space="preserve">Configuration changes that do not entail software code changes can only be performed by CivicActions internal administrators with privileges implemented by access enforcement (AC-3) and least privilege (AC-6).</w:t>
+      </w:r>
+    </w:p>
+    <w:p>
+      <w:pPr>
+        <w:pStyle w:val="Heading3"/>
+      </w:pPr>
+      <w:bookmarkStart w:id="70" w:name="part-b-1"/>
+      <w:r>
+        <w:t xml:space="preserve">Part b)</w:t>
+      </w:r>
       <w:bookmarkEnd w:id="70"/>
     </w:p>
     <w:p>
       <w:pPr>
         <w:pStyle w:val="Heading4"/>
       </w:pPr>
-      <w:bookmarkStart w:id="71" w:name="drupal-specific-control-support-5"/>
-      <w:r>
-        <w:t xml:space="preserve">Drupal specific control support</w:t>
+      <w:bookmarkStart w:id="71" w:name="civicactions-responsibility-12"/>
+      <w:r>
+        <w:t xml:space="preserve">CivicActions Responsibility</w:t>
       </w:r>
       <w:bookmarkEnd w:id="71"/>
     </w:p>
@@ -1245,49 +1221,21 @@
         <w:pStyle w:val="FirstParagraph"/>
       </w:pPr>
       <w:r>
-        <w:t xml:space="preserve">Configuration changes that do not entail software code changes can only be performed by CivicActions internal administrators with privileges implemented by access enforcement (AC-3) and least privilege (AC-6).</w:t>
-      </w:r>
-    </w:p>
-    <w:p>
-      <w:pPr>
-        <w:pStyle w:val="Heading3"/>
-      </w:pPr>
-      <w:bookmarkStart w:id="72" w:name="part-b-1"/>
-      <w:r>
-        <w:t xml:space="preserve">Part b)</w:t>
+        <w:t xml:space="preserve">CivicActions internal administrators user access rights are reviewed at least quarterly by CivicActions Information Security, which is responsible for approving all user account assignments to CivicActions developers.</w:t>
+      </w:r>
+    </w:p>
+    <w:p>
+      <w:pPr>
+        <w:pStyle w:val="Heading2"/>
+      </w:pPr>
+      <w:bookmarkStart w:id="72" w:name="cm-06-configuration-settings"/>
+      <w:r>
+        <w:t xml:space="preserve">CM-06 CONFIGURATION SETTINGS</w:t>
       </w:r>
       <w:bookmarkEnd w:id="72"/>
     </w:p>
     <w:p>
       <w:pPr>
-        <w:pStyle w:val="Heading4"/>
-      </w:pPr>
-      <w:bookmarkStart w:id="73" w:name="civicactions-responsibility-12"/>
-      <w:r>
-        <w:t xml:space="preserve">CivicActions Responsibility</w:t>
-      </w:r>
-      <w:bookmarkEnd w:id="73"/>
-    </w:p>
-    <w:p>
-      <w:pPr>
-        <w:pStyle w:val="FirstParagraph"/>
-      </w:pPr>
-      <w:r>
-        <w:t xml:space="preserve">CivicActions internal administrators user access rights are reviewed at least quarterly by CivicActions Information Security, which is responsible for approving all user account assignments to CivicActions developers.</w:t>
-      </w:r>
-    </w:p>
-    <w:p>
-      <w:pPr>
-        <w:pStyle w:val="Heading2"/>
-      </w:pPr>
-      <w:bookmarkStart w:id="74" w:name="cm-06-configuration-settings"/>
-      <w:r>
-        <w:t xml:space="preserve">CM-06 CONFIGURATION SETTINGS</w:t>
-      </w:r>
-      <w:bookmarkEnd w:id="74"/>
-    </w:p>
-    <w:p>
-      <w:pPr>
         <w:pStyle w:val="BlockText"/>
       </w:pPr>
       <w:r>
@@ -1296,7 +1244,7 @@
       <w:r>
         <w:t xml:space="preserve"> </w:t>
       </w:r>
-      <w:hyperlink r:id="rId75">
+      <w:hyperlink r:id="rId73">
         <w:r>
           <w:rPr>
             <w:rStyle w:val="Hyperlink"/>
@@ -1317,11 +1265,11 @@
       <w:pPr>
         <w:pStyle w:val="Heading4"/>
       </w:pPr>
-      <w:bookmarkStart w:id="76" w:name="drupal-specific-control-support-6"/>
+      <w:bookmarkStart w:id="74" w:name="drupal-specific-control-support-6"/>
       <w:r>
         <w:t xml:space="preserve">Drupal specific control support</w:t>
       </w:r>
-      <w:bookmarkEnd w:id="76"/>
+      <w:bookmarkEnd w:id="74"/>
     </w:p>
     <w:p>
       <w:pPr>
@@ -1333,7 +1281,7 @@
       <w:r>
         <w:t xml:space="preserve"> </w:t>
       </w:r>
-      <w:hyperlink r:id="rId77">
+      <w:hyperlink r:id="rId75">
         <w:r>
           <w:rPr>
             <w:rStyle w:val="Hyperlink"/>
@@ -1352,10 +1300,38 @@
       <w:pPr>
         <w:pStyle w:val="Heading4"/>
       </w:pPr>
-      <w:bookmarkStart w:id="78" w:name="amazon-web-services-aws-us-eastwest-control-support-5"/>
+      <w:bookmarkStart w:id="76" w:name="amazon-web-services-aws-us-eastwest-control-support-4"/>
       <w:r>
         <w:t xml:space="preserve">Amazon Web Services (AWS) US-East/West control support</w:t>
       </w:r>
+      <w:bookmarkEnd w:id="76"/>
+    </w:p>
+    <w:p>
+      <w:pPr>
+        <w:pStyle w:val="FirstParagraph"/>
+      </w:pPr>
+      <w:r>
+        <w:t xml:space="preserve">The system partially inherits this control from the FedRAMP Provisional ATO granted to the AWS Cloud dated 1 May 2013 for the following: configuration settings.</w:t>
+      </w:r>
+    </w:p>
+    <w:p>
+      <w:pPr>
+        <w:pStyle w:val="Heading3"/>
+      </w:pPr>
+      <w:bookmarkStart w:id="77" w:name="part-a-1"/>
+      <w:r>
+        <w:t xml:space="preserve">Part a)</w:t>
+      </w:r>
+      <w:bookmarkEnd w:id="77"/>
+    </w:p>
+    <w:p>
+      <w:pPr>
+        <w:pStyle w:val="Heading4"/>
+      </w:pPr>
+      <w:bookmarkStart w:id="78" w:name="lincs-specific-control-or-lincs-responsibility-3"/>
+      <w:r>
+        <w:t xml:space="preserve">LINCS specific control or LINCS Responsibility</w:t>
+      </w:r>
       <w:bookmarkEnd w:id="78"/>
     </w:p>
     <w:p>
@@ -1363,16 +1339,16 @@
         <w:pStyle w:val="FirstParagraph"/>
       </w:pPr>
       <w:r>
-        <w:t xml:space="preserve">The system partially inherits this control from the FedRAMP Provisional ATO granted to the AWS Cloud dated 1 May 2013 for the following: configuration settings.</w:t>
+        <w:t xml:space="preserve">The LINCS Technology Project is configured in compliance with the applicable baseline security standards. The Department and its technical support staff configure the security settings of all IT products to the most restrictive mode consistent with information system operational requirements. The Department utilizes the NIST Special Publication 800-70 for guidance on configuration settings (checklists) for information technology products. When security setting checklist are not available from NIST for a particular device, good security engineering practices along with manufacture guidelines is used to develop the security settings. The CM Manager conducts configuration audits to ensure baseline compliance and documentation of hardware/software configurations throughout the system lifecycle.</w:t>
       </w:r>
     </w:p>
     <w:p>
       <w:pPr>
         <w:pStyle w:val="Heading3"/>
       </w:pPr>
-      <w:bookmarkStart w:id="79" w:name="part-a-1"/>
-      <w:r>
-        <w:t xml:space="preserve">Part a)</w:t>
+      <w:bookmarkStart w:id="79" w:name="part-b-2"/>
+      <w:r>
+        <w:t xml:space="preserve">Part b)</w:t>
       </w:r>
       <w:bookmarkEnd w:id="79"/>
     </w:p>
@@ -1380,7 +1356,7 @@
       <w:pPr>
         <w:pStyle w:val="Heading4"/>
       </w:pPr>
-      <w:bookmarkStart w:id="80" w:name="lincs-specific-control-or-lincs-responsibility-3"/>
+      <w:bookmarkStart w:id="80" w:name="lincs-specific-control-or-lincs-responsibility-4"/>
       <w:r>
         <w:t xml:space="preserve">LINCS specific control or LINCS Responsibility</w:t>
       </w:r>
@@ -1391,73 +1367,81 @@
         <w:pStyle w:val="FirstParagraph"/>
       </w:pPr>
       <w:r>
-        <w:t xml:space="preserve">The LINCS Technology Project is configured in compliance with the applicable baseline security standards. The Department and its technical support staff configure the security settings of all IT products to the most restrictive mode consistent with information system operational requirements. The Department utilizes the NIST Special Publication 800-70 for guidance on configuration settings (checklists) for information technology products. When security setting checklist are not available from NIST for a particular device, good security engineering practices along with manufacture guidelines is used to develop the security settings. The CM Manager conducts configuration audits to ensure baseline compliance and documentation of hardware/software configurations throughout the system lifecycle.</w:t>
+        <w:t xml:space="preserve">Configuration settings are implemented, monitored, and controlled in accordance with the organizational Configuration Management Plan for the security configuration management processes and tools.</w:t>
+      </w:r>
+    </w:p>
+    <w:p>
+      <w:pPr>
+        <w:pStyle w:val="Heading4"/>
+      </w:pPr>
+      <w:bookmarkStart w:id="81" w:name="civicactions-responsibility-13"/>
+      <w:r>
+        <w:t xml:space="preserve">CivicActions Responsibility</w:t>
+      </w:r>
+      <w:bookmarkEnd w:id="81"/>
+    </w:p>
+    <w:p>
+      <w:pPr>
+        <w:pStyle w:val="FirstParagraph"/>
+      </w:pPr>
+      <w:r>
+        <w:t xml:space="preserve">CivicActions developers follow security best practices according to the guidelines set by CivicActions Information Security.</w:t>
       </w:r>
     </w:p>
     <w:p>
       <w:pPr>
         <w:pStyle w:val="Heading3"/>
       </w:pPr>
-      <w:bookmarkStart w:id="81" w:name="part-b-2"/>
-      <w:r>
-        <w:t xml:space="preserve">Part b)</w:t>
-      </w:r>
-      <w:bookmarkEnd w:id="81"/>
-    </w:p>
-    <w:p>
-      <w:pPr>
-        <w:pStyle w:val="Heading4"/>
-      </w:pPr>
-      <w:bookmarkStart w:id="82" w:name="lincs-specific-control-or-lincs-responsibility-4"/>
+      <w:bookmarkStart w:id="82" w:name="part-c-1"/>
+      <w:r>
+        <w:t xml:space="preserve">Part c)</w:t>
+      </w:r>
+      <w:bookmarkEnd w:id="82"/>
+    </w:p>
+    <w:p>
+      <w:pPr>
+        <w:pStyle w:val="Heading4"/>
+      </w:pPr>
+      <w:bookmarkStart w:id="83" w:name="lincs-specific-control-or-lincs-responsibility-5"/>
       <w:r>
         <w:t xml:space="preserve">LINCS specific control or LINCS Responsibility</w:t>
       </w:r>
-      <w:bookmarkEnd w:id="82"/>
-    </w:p>
-    <w:p>
-      <w:pPr>
-        <w:pStyle w:val="FirstParagraph"/>
-      </w:pPr>
-      <w:r>
-        <w:t xml:space="preserve">Configuration settings are implemented, monitored, and controlled in accordance with the organizational Configuration Management Plan for the security configuration management processes and tools.</w:t>
-      </w:r>
-    </w:p>
-    <w:p>
-      <w:pPr>
-        <w:pStyle w:val="Heading4"/>
-      </w:pPr>
-      <w:bookmarkStart w:id="83" w:name="civicactions-responsibility-13"/>
+      <w:bookmarkEnd w:id="83"/>
+    </w:p>
+    <w:p>
+      <w:pPr>
+        <w:pStyle w:val="FirstParagraph"/>
+      </w:pPr>
+      <w:r>
+        <w:t xml:space="preserve">Currently, deviations do not exist for established configuration settings. In the event this changes, the following notes the process that will take place.</w:t>
+      </w:r>
+    </w:p>
+    <w:p>
+      <w:pPr>
+        <w:pStyle w:val="BodyText"/>
+      </w:pPr>
+      <w:r>
+        <w:t xml:space="preserve">The CivicActions CCB, identifies, approves, and documents exceptions to mandatory configuration settings for individual components within its cloud offering only when operationally necessary. All variances identified during the monthly and annual system testing scans that must be accepted for operational purposes are tracked.</w:t>
+      </w:r>
+    </w:p>
+    <w:p>
+      <w:pPr>
+        <w:pStyle w:val="Heading3"/>
+      </w:pPr>
+      <w:bookmarkStart w:id="84" w:name="part-d-1"/>
+      <w:r>
+        <w:t xml:space="preserve">Part d)</w:t>
+      </w:r>
+      <w:bookmarkEnd w:id="84"/>
+    </w:p>
+    <w:p>
+      <w:pPr>
+        <w:pStyle w:val="Heading4"/>
+      </w:pPr>
+      <w:bookmarkStart w:id="85" w:name="civicactions-responsibility-14"/>
       <w:r>
         <w:t xml:space="preserve">CivicActions Responsibility</w:t>
       </w:r>
-      <w:bookmarkEnd w:id="83"/>
-    </w:p>
-    <w:p>
-      <w:pPr>
-        <w:pStyle w:val="FirstParagraph"/>
-      </w:pPr>
-      <w:r>
-        <w:t xml:space="preserve">CivicActions developers follow security best practices according to the guidelines set by CivicActions Information Security.</w:t>
-      </w:r>
-    </w:p>
-    <w:p>
-      <w:pPr>
-        <w:pStyle w:val="Heading3"/>
-      </w:pPr>
-      <w:bookmarkStart w:id="84" w:name="part-c-2"/>
-      <w:r>
-        <w:t xml:space="preserve">Part c)</w:t>
-      </w:r>
-      <w:bookmarkEnd w:id="84"/>
-    </w:p>
-    <w:p>
-      <w:pPr>
-        <w:pStyle w:val="Heading4"/>
-      </w:pPr>
-      <w:bookmarkStart w:id="85" w:name="lincs-specific-control-or-lincs-responsibility-5"/>
-      <w:r>
-        <w:t xml:space="preserve">LINCS specific control or LINCS Responsibility</w:t>
-      </w:r>
       <w:bookmarkEnd w:id="85"/>
     </w:p>
     <w:p>
@@ -1465,57 +1449,21 @@
         <w:pStyle w:val="FirstParagraph"/>
       </w:pPr>
       <w:r>
-        <w:t xml:space="preserve">Currently, deviations do not exist for established configuration settings. In the event this changes, the following notes the process that will take place.</w:t>
-      </w:r>
-    </w:p>
-    <w:p>
-      <w:pPr>
-        <w:pStyle w:val="BodyText"/>
-      </w:pPr>
-      <w:r>
-        <w:t xml:space="preserve">The CivicActions CCB, identifies, approves, and documents exceptions to mandatory configuration settings for individual components within its cloud offering only when operationally necessary. All variances identified during the monthly and annual system testing scans that must be accepted for operational purposes are tracked.</w:t>
-      </w:r>
-    </w:p>
-    <w:p>
-      <w:pPr>
-        <w:pStyle w:val="Heading3"/>
-      </w:pPr>
-      <w:bookmarkStart w:id="86" w:name="part-d-1"/>
-      <w:r>
-        <w:t xml:space="preserve">Part d)</w:t>
+        <w:t xml:space="preserve">All changes to the configuration settings are logged in the Git source code version control system, which records the identity of the developer who committed each change. Version control is enforced, with previous tagged code releases kept for rollback purposes.</w:t>
+      </w:r>
+    </w:p>
+    <w:p>
+      <w:pPr>
+        <w:pStyle w:val="Heading2"/>
+      </w:pPr>
+      <w:bookmarkStart w:id="86" w:name="cm-07-least-functionality"/>
+      <w:r>
+        <w:t xml:space="preserve">CM-07 LEAST FUNCTIONALITY</w:t>
       </w:r>
       <w:bookmarkEnd w:id="86"/>
     </w:p>
     <w:p>
       <w:pPr>
-        <w:pStyle w:val="Heading4"/>
-      </w:pPr>
-      <w:bookmarkStart w:id="87" w:name="civicactions-responsibility-14"/>
-      <w:r>
-        <w:t xml:space="preserve">CivicActions Responsibility</w:t>
-      </w:r>
-      <w:bookmarkEnd w:id="87"/>
-    </w:p>
-    <w:p>
-      <w:pPr>
-        <w:pStyle w:val="FirstParagraph"/>
-      </w:pPr>
-      <w:r>
-        <w:t xml:space="preserve">All changes to the configuration settings are logged in the Git source code version control system, which records the identity of the developer who committed each change. Version control is enforced, with previous tagged code releases kept for rollback purposes.</w:t>
-      </w:r>
-    </w:p>
-    <w:p>
-      <w:pPr>
-        <w:pStyle w:val="Heading2"/>
-      </w:pPr>
-      <w:bookmarkStart w:id="88" w:name="cm-07-least-functionality"/>
-      <w:r>
-        <w:t xml:space="preserve">CM-07 LEAST FUNCTIONALITY</w:t>
-      </w:r>
-      <w:bookmarkEnd w:id="88"/>
-    </w:p>
-    <w:p>
-      <w:pPr>
         <w:pStyle w:val="BlockText"/>
       </w:pPr>
       <w:r>
@@ -1524,7 +1472,7 @@
       <w:r>
         <w:t xml:space="preserve"> </w:t>
       </w:r>
-      <w:hyperlink r:id="rId89">
+      <w:hyperlink r:id="rId87">
         <w:r>
           <w:rPr>
             <w:rStyle w:val="Hyperlink"/>
@@ -1543,90 +1491,90 @@
     </w:p>
     <w:p>
       <w:pPr>
+        <w:pStyle w:val="Heading4"/>
+      </w:pPr>
+      <w:bookmarkStart w:id="88" w:name="amazon-web-services-aws-us-eastwest-control-support-5"/>
+      <w:r>
+        <w:t xml:space="preserve">Amazon Web Services (AWS) US-East/West control support</w:t>
+      </w:r>
+      <w:bookmarkEnd w:id="88"/>
+    </w:p>
+    <w:p>
+      <w:pPr>
+        <w:pStyle w:val="FirstParagraph"/>
+      </w:pPr>
+      <w:r>
+        <w:t xml:space="preserve">The system partially inherits this control from the FedRAMP Provisional ATO granted to the AWS Cloud dated 1 May 2013 for the following: least functionality.</w:t>
+      </w:r>
+    </w:p>
+    <w:p>
+      <w:pPr>
         <w:pStyle w:val="Heading3"/>
       </w:pPr>
-      <w:bookmarkStart w:id="90" w:name="part-a-2"/>
+      <w:bookmarkStart w:id="89" w:name="part-a-2"/>
       <w:r>
         <w:t xml:space="preserve">Part a)</w:t>
       </w:r>
+      <w:bookmarkEnd w:id="89"/>
+    </w:p>
+    <w:p>
+      <w:pPr>
+        <w:pStyle w:val="Heading4"/>
+      </w:pPr>
+      <w:bookmarkStart w:id="90" w:name="lincs-specific-control-or-lincs-responsibility-6"/>
+      <w:r>
+        <w:t xml:space="preserve">LINCS specific control or LINCS Responsibility</w:t>
+      </w:r>
       <w:bookmarkEnd w:id="90"/>
     </w:p>
     <w:p>
       <w:pPr>
-        <w:pStyle w:val="Heading4"/>
-      </w:pPr>
-      <w:bookmarkStart w:id="91" w:name="amazon-web-services-aws-us-eastwest-control-support-6"/>
-      <w:r>
-        <w:t xml:space="preserve">Amazon Web Services (AWS) US-East/West control support</w:t>
+        <w:pStyle w:val="FirstParagraph"/>
+      </w:pPr>
+      <w:r>
+        <w:t xml:space="preserve">Services are limited to provide only essential capabilities.</w:t>
+      </w:r>
+    </w:p>
+    <w:p>
+      <w:pPr>
+        <w:pStyle w:val="Heading3"/>
+      </w:pPr>
+      <w:bookmarkStart w:id="91" w:name="part-b-3"/>
+      <w:r>
+        <w:t xml:space="preserve">Part b)</w:t>
       </w:r>
       <w:bookmarkEnd w:id="91"/>
     </w:p>
     <w:p>
       <w:pPr>
-        <w:pStyle w:val="FirstParagraph"/>
-      </w:pPr>
-      <w:r>
-        <w:t xml:space="preserve">Access from the internet to the application running on AWS Managed Cloud is permitted only on port 80 TCP (HTTP) and port 443 TCP (HTTPS) for Drupal, and on port 22 TCP (SSH) for the underlying web server. AWS has access to all open ports on all other computing nodes within AWS Managed Cloud to monitor internal-facing services.</w:t>
-      </w:r>
-    </w:p>
-    <w:p>
-      <w:pPr>
-        <w:pStyle w:val="Heading3"/>
-      </w:pPr>
-      <w:bookmarkStart w:id="92" w:name="part-b-3"/>
-      <w:r>
-        <w:t xml:space="preserve">Part b)</w:t>
+        <w:pStyle w:val="Heading4"/>
+      </w:pPr>
+      <w:bookmarkStart w:id="92" w:name="lincs-specific-control-or-lincs-responsibility-7"/>
+      <w:r>
+        <w:t xml:space="preserve">LINCS specific control or LINCS Responsibility</w:t>
       </w:r>
       <w:bookmarkEnd w:id="92"/>
     </w:p>
     <w:p>
       <w:pPr>
-        <w:pStyle w:val="Heading4"/>
-      </w:pPr>
-      <w:bookmarkStart w:id="93" w:name="lincs-specific-control-or-lincs-responsibility-6"/>
-      <w:r>
-        <w:t xml:space="preserve">LINCS specific control or LINCS Responsibility</w:t>
+        <w:pStyle w:val="FirstParagraph"/>
+      </w:pPr>
+      <w:r>
+        <w:t xml:space="preserve">The LINCS Technology Project maintains strict default deny policy with access controls at the firewall, and on individual systems. Inbound access across the system boundary is only allowed on ports 22 (ssh), 80 (http) and 443 (https), with an additional port, 25 (smtp) open on the mail server.</w:t>
+      </w:r>
+    </w:p>
+    <w:p>
+      <w:pPr>
+        <w:pStyle w:val="Heading2"/>
+      </w:pPr>
+      <w:bookmarkStart w:id="93" w:name="cm-08-information-system-component-inventory"/>
+      <w:r>
+        <w:t xml:space="preserve">CM-08 INFORMATION SYSTEM COMPONENT INVENTORY</w:t>
       </w:r>
       <w:bookmarkEnd w:id="93"/>
     </w:p>
     <w:p>
       <w:pPr>
-        <w:pStyle w:val="FirstParagraph"/>
-      </w:pPr>
-      <w:r>
-        <w:t xml:space="preserve">The LINCS Technology Project maintains strict default deny policy with on access controls at the firewall, and on individual systems. Inbound access across the system boundary is only allowed on ports 22 (ssh), 80 (http) and 443 (https), with an additional port, 25 (smtp) open on the mail server.</w:t>
-      </w:r>
-    </w:p>
-    <w:p>
-      <w:pPr>
-        <w:pStyle w:val="Heading4"/>
-      </w:pPr>
-      <w:bookmarkStart w:id="94" w:name="amazon-web-services-aws-us-eastwest-control-support-7"/>
-      <w:r>
-        <w:t xml:space="preserve">Amazon Web Services (AWS) US-East/West control support</w:t>
-      </w:r>
-      <w:bookmarkEnd w:id="94"/>
-    </w:p>
-    <w:p>
-      <w:pPr>
-        <w:pStyle w:val="FirstParagraph"/>
-      </w:pPr>
-      <w:r>
-        <w:t xml:space="preserve">The system inherits this control from the FedRAMP Provisional ATO granted to the AWS Cloud dated 1 May 2013 for the following: least functionality.</w:t>
-      </w:r>
-    </w:p>
-    <w:p>
-      <w:pPr>
-        <w:pStyle w:val="Heading2"/>
-      </w:pPr>
-      <w:bookmarkStart w:id="95" w:name="cm-08-information-system-component-inventory"/>
-      <w:r>
-        <w:t xml:space="preserve">CM-08 INFORMATION SYSTEM COMPONENT INVENTORY</w:t>
-      </w:r>
-      <w:bookmarkEnd w:id="95"/>
-    </w:p>
-    <w:p>
-      <w:pPr>
         <w:pStyle w:val="BlockText"/>
       </w:pPr>
       <w:r>
@@ -1635,7 +1583,7 @@
       <w:r>
         <w:t xml:space="preserve"> </w:t>
       </w:r>
-      <w:hyperlink r:id="rId96">
+      <w:hyperlink r:id="rId94">
         <w:r>
           <w:rPr>
             <w:rStyle w:val="Hyperlink"/>
@@ -1656,11 +1604,11 @@
       <w:pPr>
         <w:pStyle w:val="Heading4"/>
       </w:pPr>
-      <w:bookmarkStart w:id="97" w:name="drupal-specific-control-support-7"/>
+      <w:bookmarkStart w:id="95" w:name="drupal-specific-control-support-7"/>
       <w:r>
         <w:t xml:space="preserve">Drupal specific control support</w:t>
       </w:r>
-      <w:bookmarkEnd w:id="97"/>
+      <w:bookmarkEnd w:id="95"/>
     </w:p>
     <w:p>
       <w:pPr>
@@ -1723,23 +1671,15 @@
       <w:pPr>
         <w:pStyle w:val="Heading4"/>
       </w:pPr>
-      <w:bookmarkStart w:id="98" w:name="amazon-web-services-aws-us-eastwest-control-support-8"/>
+      <w:bookmarkStart w:id="96" w:name="amazon-web-services-aws-us-eastwest-control-support-6"/>
       <w:r>
         <w:t xml:space="preserve">Amazon Web Services (AWS) US-East/West control support</w:t>
       </w:r>
-      <w:bookmarkEnd w:id="98"/>
-    </w:p>
-    <w:p>
-      <w:pPr>
-        <w:pStyle w:val="FirstParagraph"/>
-      </w:pPr>
-      <w:r>
-        <w:t xml:space="preserve">Platform Software</w:t>
-      </w:r>
-    </w:p>
-    <w:p>
-      <w:pPr>
-        <w:pStyle w:val="BodyText"/>
+      <w:bookmarkEnd w:id="96"/>
+    </w:p>
+    <w:p>
+      <w:pPr>
+        <w:pStyle w:val="FirstParagraph"/>
       </w:pPr>
       <w:r>
         <w:t xml:space="preserve">The system inherits the platform software components of this control from the FedRAMP Provisional ATO granted to the AWS Cloud dated 1 May 2013 for the following: information system component inventory.</w:t>
@@ -1749,11 +1689,11 @@
       <w:pPr>
         <w:pStyle w:val="Heading2"/>
       </w:pPr>
-      <w:bookmarkStart w:id="99" w:name="cm-08-1-updates-during-installations-removals"/>
+      <w:bookmarkStart w:id="97" w:name="cm-08-1-updates-during-installations-removals"/>
       <w:r>
         <w:t xml:space="preserve">CM-08 (1) UPDATES DURING INSTALLATIONS / REMOVALS</w:t>
       </w:r>
-      <w:bookmarkEnd w:id="99"/>
+      <w:bookmarkEnd w:id="97"/>
     </w:p>
     <w:p>
       <w:pPr>
@@ -1765,7 +1705,7 @@
       <w:r>
         <w:t xml:space="preserve"> </w:t>
       </w:r>
-      <w:hyperlink r:id="rId96">
+      <w:hyperlink r:id="rId94">
         <w:r>
           <w:rPr>
             <w:rStyle w:val="Hyperlink"/>
@@ -1786,58 +1726,58 @@
       <w:pPr>
         <w:pStyle w:val="Heading4"/>
       </w:pPr>
-      <w:bookmarkStart w:id="100" w:name="civicactions-responsibility-15"/>
+      <w:bookmarkStart w:id="98" w:name="civicactions-responsibility-15"/>
       <w:r>
         <w:t xml:space="preserve">CivicActions Responsibility</w:t>
       </w:r>
+      <w:bookmarkEnd w:id="98"/>
+    </w:p>
+    <w:p>
+      <w:pPr>
+        <w:pStyle w:val="FirstParagraph"/>
+      </w:pPr>
+      <w:r>
+        <w:t xml:space="preserve">CivicActions stores all software code in a git source version control repository which is updated for all component installations, removals, and information system updates. This allows CivicActions to build an inventory of the system on demand.</w:t>
+      </w:r>
+    </w:p>
+    <w:p>
+      <w:pPr>
+        <w:pStyle w:val="Heading4"/>
+      </w:pPr>
+      <w:bookmarkStart w:id="99" w:name="amazon-web-services-aws-us-eastwest-control-support-7"/>
+      <w:r>
+        <w:t xml:space="preserve">Amazon Web Services (AWS) US-East/West control support</w:t>
+      </w:r>
+      <w:bookmarkEnd w:id="99"/>
+    </w:p>
+    <w:p>
+      <w:pPr>
+        <w:pStyle w:val="FirstParagraph"/>
+      </w:pPr>
+      <w:r>
+        <w:t xml:space="preserve">Website content is backed up daily by the AWS Managed Cloud hosting system, which is configured to take daily database snapshots</w:t>
+      </w:r>
+    </w:p>
+    <w:p>
+      <w:pPr>
+        <w:pStyle w:val="BodyText"/>
+      </w:pPr>
+      <w:r>
+        <w:t xml:space="preserve">The system partially inherits this control from the FedRAMP Provisional ATO granted to the AWS Cloud dated 1 May 2013 for the following: components inventory updates.</w:t>
+      </w:r>
+    </w:p>
+    <w:p>
+      <w:pPr>
+        <w:pStyle w:val="Heading2"/>
+      </w:pPr>
+      <w:bookmarkStart w:id="100" w:name="cm-09-configuration-management-plan"/>
+      <w:r>
+        <w:t xml:space="preserve">CM-09 CONFIGURATION MANAGEMENT PLAN</w:t>
+      </w:r>
       <w:bookmarkEnd w:id="100"/>
     </w:p>
     <w:p>
       <w:pPr>
-        <w:pStyle w:val="FirstParagraph"/>
-      </w:pPr>
-      <w:r>
-        <w:t xml:space="preserve">CivicActions stores all software code in a git source version control repository which is updated for all component installations, removals, and information system updates. This allows CivicActions to build an inventory of the system on demand.</w:t>
-      </w:r>
-    </w:p>
-    <w:p>
-      <w:pPr>
-        <w:pStyle w:val="Heading4"/>
-      </w:pPr>
-      <w:bookmarkStart w:id="101" w:name="amazon-web-services-aws-us-eastwest-control-support-9"/>
-      <w:r>
-        <w:t xml:space="preserve">Amazon Web Services (AWS) US-East/West control support</w:t>
-      </w:r>
-      <w:bookmarkEnd w:id="101"/>
-    </w:p>
-    <w:p>
-      <w:pPr>
-        <w:pStyle w:val="FirstParagraph"/>
-      </w:pPr>
-      <w:r>
-        <w:t xml:space="preserve">Website content is backed up daily by the AWS Managed Cloud hosting system, which is configured to take daily database snapshots</w:t>
-      </w:r>
-    </w:p>
-    <w:p>
-      <w:pPr>
-        <w:pStyle w:val="BodyText"/>
-      </w:pPr>
-      <w:r>
-        <w:t xml:space="preserve">The system partially inherits this control from the FedRAMP Provisional ATO granted to the AWS Cloud dated 1 May 2013 for the following: components inventory updates.</w:t>
-      </w:r>
-    </w:p>
-    <w:p>
-      <w:pPr>
-        <w:pStyle w:val="Heading2"/>
-      </w:pPr>
-      <w:bookmarkStart w:id="102" w:name="cm-09-configuration-management-plan"/>
-      <w:r>
-        <w:t xml:space="preserve">CM-09 CONFIGURATION MANAGEMENT PLAN</w:t>
-      </w:r>
-      <w:bookmarkEnd w:id="102"/>
-    </w:p>
-    <w:p>
-      <w:pPr>
         <w:pStyle w:val="BlockText"/>
       </w:pPr>
       <w:r>
@@ -1846,7 +1786,7 @@
       <w:r>
         <w:t xml:space="preserve"> </w:t>
       </w:r>
-      <w:hyperlink r:id="rId103">
+      <w:hyperlink r:id="rId101">
         <w:r>
           <w:rPr>
             <w:rStyle w:val="Hyperlink"/>
@@ -1867,11 +1807,11 @@
       <w:pPr>
         <w:pStyle w:val="Heading4"/>
       </w:pPr>
-      <w:bookmarkStart w:id="104" w:name="lincs-specific-control-or-lincs-responsibility-7"/>
+      <w:bookmarkStart w:id="102" w:name="lincs-specific-control-or-lincs-responsibility-8"/>
       <w:r>
         <w:t xml:space="preserve">LINCS specific control or LINCS Responsibility</w:t>
       </w:r>
-      <w:bookmarkEnd w:id="104"/>
+      <w:bookmarkEnd w:id="102"/>
     </w:p>
     <w:p>
       <w:pPr>
@@ -1885,11 +1825,11 @@
       <w:pPr>
         <w:pStyle w:val="Heading2"/>
       </w:pPr>
-      <w:bookmarkStart w:id="105" w:name="cm-10-software-usage-restrictions"/>
+      <w:bookmarkStart w:id="103" w:name="cm-10-software-usage-restrictions"/>
       <w:r>
         <w:t xml:space="preserve">CM-10 SOFTWARE USAGE RESTRICTIONS</w:t>
       </w:r>
-      <w:bookmarkEnd w:id="105"/>
+      <w:bookmarkEnd w:id="103"/>
     </w:p>
     <w:p>
       <w:pPr>
@@ -1901,7 +1841,7 @@
       <w:r>
         <w:t xml:space="preserve"> </w:t>
       </w:r>
-      <w:hyperlink r:id="rId106">
+      <w:hyperlink r:id="rId104">
         <w:r>
           <w:rPr>
             <w:rStyle w:val="Hyperlink"/>
@@ -1922,50 +1862,50 @@
       <w:pPr>
         <w:pStyle w:val="Heading4"/>
       </w:pPr>
-      <w:bookmarkStart w:id="107" w:name="drupal-specific-control-support-8"/>
+      <w:bookmarkStart w:id="105" w:name="drupal-specific-control-support-8"/>
       <w:r>
         <w:t xml:space="preserve">Drupal specific control support</w:t>
       </w:r>
+      <w:bookmarkEnd w:id="105"/>
+    </w:p>
+    <w:p>
+      <w:pPr>
+        <w:pStyle w:val="FirstParagraph"/>
+      </w:pPr>
+      <w:r>
+        <w:t xml:space="preserve">Drupal is hosted on a LAMP platform (Linux, Apache, MySQL and PHP). These are all compatible with the Free Software Foundation’s General Public License (GPL) version 2 or later and are freely available for use under copyright law.</w:t>
+      </w:r>
+    </w:p>
+    <w:p>
+      <w:pPr>
+        <w:pStyle w:val="Heading4"/>
+      </w:pPr>
+      <w:bookmarkStart w:id="106" w:name="amazon-web-services-aws-us-eastwest-control-support-8"/>
+      <w:r>
+        <w:t xml:space="preserve">Amazon Web Services (AWS) US-East/West control support</w:t>
+      </w:r>
+      <w:bookmarkEnd w:id="106"/>
+    </w:p>
+    <w:p>
+      <w:pPr>
+        <w:pStyle w:val="FirstParagraph"/>
+      </w:pPr>
+      <w:r>
+        <w:t xml:space="preserve">The system partially inherits this control from the FedRAMP Provisional ATO granted to the AWS Cloud Service Providers dated 1 May 2013 for the following: software usage restrictions.</w:t>
+      </w:r>
+    </w:p>
+    <w:p>
+      <w:pPr>
+        <w:pStyle w:val="Heading2"/>
+      </w:pPr>
+      <w:bookmarkStart w:id="107" w:name="cm-11-user-installed-software"/>
+      <w:r>
+        <w:t xml:space="preserve">CM-11 USER-INSTALLED SOFTWARE</w:t>
+      </w:r>
       <w:bookmarkEnd w:id="107"/>
     </w:p>
     <w:p>
       <w:pPr>
-        <w:pStyle w:val="FirstParagraph"/>
-      </w:pPr>
-      <w:r>
-        <w:t xml:space="preserve">Drupal is hosted on a LAMP platform (Linux, Apache, MySQL and PHP). These are all compatible with the Free Software Foundation’s General Public License (GPL) version 2 or later and are freely available for use under copyright law.</w:t>
-      </w:r>
-    </w:p>
-    <w:p>
-      <w:pPr>
-        <w:pStyle w:val="Heading4"/>
-      </w:pPr>
-      <w:bookmarkStart w:id="108" w:name="amazon-web-services-aws-us-eastwest-control-support-10"/>
-      <w:r>
-        <w:t xml:space="preserve">Amazon Web Services (AWS) US-East/West control support</w:t>
-      </w:r>
-      <w:bookmarkEnd w:id="108"/>
-    </w:p>
-    <w:p>
-      <w:pPr>
-        <w:pStyle w:val="FirstParagraph"/>
-      </w:pPr>
-      <w:r>
-        <w:t xml:space="preserve">The system partially inherits this control from the FedRAMP Provisional ATO granted to the AWS Cloud Service Providers dated 1 May 2013 for the following: software usage restrictions.</w:t>
-      </w:r>
-    </w:p>
-    <w:p>
-      <w:pPr>
-        <w:pStyle w:val="Heading2"/>
-      </w:pPr>
-      <w:bookmarkStart w:id="109" w:name="cm-11-user-installed-software"/>
-      <w:r>
-        <w:t xml:space="preserve">CM-11 USER-INSTALLED SOFTWARE</w:t>
-      </w:r>
-      <w:bookmarkEnd w:id="109"/>
-    </w:p>
-    <w:p>
-      <w:pPr>
         <w:pStyle w:val="BlockText"/>
       </w:pPr>
       <w:r>
@@ -1974,7 +1914,7 @@
       <w:r>
         <w:t xml:space="preserve"> </w:t>
       </w:r>
-      <w:hyperlink r:id="rId110">
+      <w:hyperlink r:id="rId108">
         <w:r>
           <w:rPr>
             <w:rStyle w:val="Hyperlink"/>
@@ -1995,131 +1935,131 @@
       <w:pPr>
         <w:pStyle w:val="Heading3"/>
       </w:pPr>
-      <w:bookmarkStart w:id="111" w:name="part-a-3"/>
+      <w:bookmarkStart w:id="109" w:name="part-a-3"/>
       <w:r>
         <w:t xml:space="preserve">Part a)</w:t>
       </w:r>
+      <w:bookmarkEnd w:id="109"/>
+    </w:p>
+    <w:p>
+      <w:pPr>
+        <w:pStyle w:val="Heading4"/>
+      </w:pPr>
+      <w:bookmarkStart w:id="110" w:name="civicactions-responsibility-16"/>
+      <w:r>
+        <w:t xml:space="preserve">CivicActions Responsibility</w:t>
+      </w:r>
+      <w:bookmarkEnd w:id="110"/>
+    </w:p>
+    <w:p>
+      <w:pPr>
+        <w:pStyle w:val="FirstParagraph"/>
+      </w:pPr>
+      <w:r>
+        <w:t xml:space="preserve">All software installed in the system environment must be first approved via the CCB resulting in a Change Request (CR) being initiated and executed. Software installation on the computing nodes within the authorization boundary is restricted to administrators. All CivicActions internal administrators are informed of this during their initial training and as part of the rules of behavior document.</w:t>
+      </w:r>
+    </w:p>
+    <w:p>
+      <w:pPr>
+        <w:pStyle w:val="Heading4"/>
+      </w:pPr>
+      <w:bookmarkStart w:id="111" w:name="amazon-web-services-aws-us-eastwest-control-support-9"/>
+      <w:r>
+        <w:t xml:space="preserve">Amazon Web Services (AWS) US-East/West control support</w:t>
+      </w:r>
       <w:bookmarkEnd w:id="111"/>
     </w:p>
     <w:p>
       <w:pPr>
-        <w:pStyle w:val="Heading4"/>
-      </w:pPr>
-      <w:bookmarkStart w:id="112" w:name="civicactions-responsibility-16"/>
+        <w:pStyle w:val="FirstParagraph"/>
+      </w:pPr>
+      <w:r>
+        <w:t xml:space="preserve">The system partially inherits this control from the FedRAMP Provisional ATO granted to the AWS Cloud Service Providers dated 1 May 2013 for the following: governing user installed software.</w:t>
+      </w:r>
+    </w:p>
+    <w:p>
+      <w:pPr>
+        <w:pStyle w:val="Heading3"/>
+      </w:pPr>
+      <w:bookmarkStart w:id="112" w:name="part-b-4"/>
+      <w:r>
+        <w:t xml:space="preserve">Part b)</w:t>
+      </w:r>
+      <w:bookmarkEnd w:id="112"/>
+    </w:p>
+    <w:p>
+      <w:pPr>
+        <w:pStyle w:val="Heading4"/>
+      </w:pPr>
+      <w:bookmarkStart w:id="113" w:name="civicactions-responsibility-17"/>
       <w:r>
         <w:t xml:space="preserve">CivicActions Responsibility</w:t>
       </w:r>
-      <w:bookmarkEnd w:id="112"/>
-    </w:p>
-    <w:p>
-      <w:pPr>
-        <w:pStyle w:val="FirstParagraph"/>
-      </w:pPr>
-      <w:r>
-        <w:t xml:space="preserve">All software installed in the system environment must be first approved via the CCB resulting in a Change Request (CR) being initiated and executed. Software installation on the computing nodes within the authorization boundary is restricted to administrators. All CivicActions internal administrators are informed of this during their initial training and as part of the rules of behavior document.</w:t>
-      </w:r>
-    </w:p>
-    <w:p>
-      <w:pPr>
-        <w:pStyle w:val="Heading4"/>
-      </w:pPr>
-      <w:bookmarkStart w:id="113" w:name="amazon-web-services-aws-us-eastwest-control-support-11"/>
+      <w:bookmarkEnd w:id="113"/>
+    </w:p>
+    <w:p>
+      <w:pPr>
+        <w:pStyle w:val="FirstParagraph"/>
+      </w:pPr>
+      <w:r>
+        <w:t xml:space="preserve">CivicActions enforces software installation policies through required acknowledgement and sign-off on acceptable use policy by CivicActions personnel. CivicActions Development is responsible for enforcing compliance with the acceptable use policy.</w:t>
+      </w:r>
+    </w:p>
+    <w:p>
+      <w:pPr>
+        <w:pStyle w:val="Heading4"/>
+      </w:pPr>
+      <w:bookmarkStart w:id="114" w:name="amazon-web-services-aws-us-eastwest-control-support-10"/>
       <w:r>
         <w:t xml:space="preserve">Amazon Web Services (AWS) US-East/West control support</w:t>
       </w:r>
-      <w:bookmarkEnd w:id="113"/>
-    </w:p>
-    <w:p>
-      <w:pPr>
-        <w:pStyle w:val="FirstParagraph"/>
-      </w:pPr>
-      <w:r>
-        <w:t xml:space="preserve">The system partially inherits this control from the FedRAMP Provisional ATO granted to the AWS Cloud Service Providers dated 1 May 2013 for the following: governing user installed software.</w:t>
+      <w:bookmarkEnd w:id="114"/>
+    </w:p>
+    <w:p>
+      <w:pPr>
+        <w:pStyle w:val="FirstParagraph"/>
+      </w:pPr>
+      <w:r>
+        <w:t xml:space="preserve">The system partially inherits this control from the FedRAMP Provisional ATO granted to the AWS Cloud Service Providers dated 1 May 2013 for the following: enforcing software installation policies.</w:t>
       </w:r>
     </w:p>
     <w:p>
       <w:pPr>
         <w:pStyle w:val="Heading3"/>
       </w:pPr>
-      <w:bookmarkStart w:id="114" w:name="part-b-4"/>
-      <w:r>
-        <w:t xml:space="preserve">Part b)</w:t>
-      </w:r>
-      <w:bookmarkEnd w:id="114"/>
-    </w:p>
-    <w:p>
-      <w:pPr>
-        <w:pStyle w:val="Heading4"/>
-      </w:pPr>
-      <w:bookmarkStart w:id="115" w:name="civicactions-responsibility-17"/>
+      <w:bookmarkStart w:id="115" w:name="part-c-2"/>
+      <w:r>
+        <w:t xml:space="preserve">Part c)</w:t>
+      </w:r>
+      <w:bookmarkEnd w:id="115"/>
+    </w:p>
+    <w:p>
+      <w:pPr>
+        <w:pStyle w:val="Heading4"/>
+      </w:pPr>
+      <w:bookmarkStart w:id="116" w:name="civicactions-responsibility-18"/>
       <w:r>
         <w:t xml:space="preserve">CivicActions Responsibility</w:t>
       </w:r>
-      <w:bookmarkEnd w:id="115"/>
-    </w:p>
-    <w:p>
-      <w:pPr>
-        <w:pStyle w:val="FirstParagraph"/>
-      </w:pPr>
-      <w:r>
-        <w:t xml:space="preserve">CivicActions enforces software installation policies through required acknowledgement and sign-off on acceptable use policy by CivicActions personnel. CivicActions Development is responsible for enforcing compliance with the acceptable use policy.</w:t>
-      </w:r>
-    </w:p>
-    <w:p>
-      <w:pPr>
-        <w:pStyle w:val="Heading4"/>
-      </w:pPr>
-      <w:bookmarkStart w:id="116" w:name="amazon-web-services-aws-us-eastwest-control-support-12"/>
+      <w:bookmarkEnd w:id="116"/>
+    </w:p>
+    <w:p>
+      <w:pPr>
+        <w:pStyle w:val="FirstParagraph"/>
+      </w:pPr>
+      <w:r>
+        <w:t xml:space="preserve">CivicActions monitors policy compliance continuously via the code release planning and quality control systems built into the System Development Life Cycle described in control SA-3.</w:t>
+      </w:r>
+    </w:p>
+    <w:p>
+      <w:pPr>
+        <w:pStyle w:val="Heading4"/>
+      </w:pPr>
+      <w:bookmarkStart w:id="117" w:name="amazon-web-services-aws-us-eastwest-control-support-11"/>
       <w:r>
         <w:t xml:space="preserve">Amazon Web Services (AWS) US-East/West control support</w:t>
       </w:r>
-      <w:bookmarkEnd w:id="116"/>
-    </w:p>
-    <w:p>
-      <w:pPr>
-        <w:pStyle w:val="FirstParagraph"/>
-      </w:pPr>
-      <w:r>
-        <w:t xml:space="preserve">The system partially inherits this control from the FedRAMP Provisional ATO granted to the AWS Cloud Service Providers dated 1 May 2013 for the following: enforcing software installation policies.</w:t>
-      </w:r>
-    </w:p>
-    <w:p>
-      <w:pPr>
-        <w:pStyle w:val="Heading3"/>
-      </w:pPr>
-      <w:bookmarkStart w:id="117" w:name="part-c-3"/>
-      <w:r>
-        <w:t xml:space="preserve">Part c)</w:t>
-      </w:r>
       <w:bookmarkEnd w:id="117"/>
-    </w:p>
-    <w:p>
-      <w:pPr>
-        <w:pStyle w:val="Heading4"/>
-      </w:pPr>
-      <w:bookmarkStart w:id="118" w:name="civicactions-responsibility-18"/>
-      <w:r>
-        <w:t xml:space="preserve">CivicActions Responsibility</w:t>
-      </w:r>
-      <w:bookmarkEnd w:id="118"/>
-    </w:p>
-    <w:p>
-      <w:pPr>
-        <w:pStyle w:val="FirstParagraph"/>
-      </w:pPr>
-      <w:r>
-        <w:t xml:space="preserve">CivicActions monitors policy compliance continuously via the code release planning and quality control systems built into the System Development Life Cycle described in control SA-3.</w:t>
-      </w:r>
-    </w:p>
-    <w:p>
-      <w:pPr>
-        <w:pStyle w:val="Heading4"/>
-      </w:pPr>
-      <w:bookmarkStart w:id="119" w:name="amazon-web-services-aws-us-eastwest-control-support-13"/>
-      <w:r>
-        <w:t xml:space="preserve">Amazon Web Services (AWS) US-East/West control support</w:t>
-      </w:r>
-      <w:bookmarkEnd w:id="119"/>
     </w:p>
     <w:p>
       <w:pPr>

</xml_diff>